<commit_message>
- updated bootprint document
</commit_message>
<xml_diff>
--- a/doc/Bootloader_Interface_printVersion.docx
+++ b/doc/Bootloader_Interface_printVersion.docx
@@ -4,15 +4,14 @@
   <w:body>
     <w:p>
       <w:pPr>
-        <w:ind w:hanging="1276"/>
-        <w:jc w:val="right"/>
+        <w:ind w:hanging="567"/>
       </w:pPr>
       <w:r>
         <w:drawing>
-          <wp:inline distT="0" distB="0" distL="0" distR="0" wp14:anchorId="50D8CE19" wp14:editId="5141191B">
-            <wp:extent cx="3743325" cy="6570345"/>
-            <wp:effectExtent l="0" t="0" r="9525" b="1905"/>
-            <wp:docPr id="7" name="Picture 7" descr="A screenshot of a computer&#10;&#10;Description automatically generated"/>
+          <wp:inline distT="0" distB="0" distL="0" distR="0" wp14:anchorId="051A0C55" wp14:editId="5357BE6B">
+            <wp:extent cx="4117975" cy="6570345"/>
+            <wp:effectExtent l="0" t="0" r="0" b="1905"/>
+            <wp:docPr id="967020185" name="Picture 1" descr="A screenshot of a computer program&#10;&#10;Description automatically generated"/>
             <wp:cNvGraphicFramePr>
               <a:graphicFrameLocks xmlns:a="http://schemas.openxmlformats.org/drawingml/2006/main" noChangeAspect="1"/>
             </wp:cNvGraphicFramePr>
@@ -20,7 +19,7 @@
               <a:graphicData uri="http://schemas.openxmlformats.org/drawingml/2006/picture">
                 <pic:pic xmlns:pic="http://schemas.openxmlformats.org/drawingml/2006/picture">
                   <pic:nvPicPr>
-                    <pic:cNvPr id="7" name="Picture 7" descr="A screenshot of a computer&#10;&#10;Description automatically generated"/>
+                    <pic:cNvPr id="967020185" name="Picture 1" descr="A screenshot of a computer program&#10;&#10;Description automatically generated"/>
                     <pic:cNvPicPr/>
                   </pic:nvPicPr>
                   <pic:blipFill>
@@ -32,7 +31,7 @@
                   <pic:spPr>
                     <a:xfrm>
                       <a:off x="0" y="0"/>
-                      <a:ext cx="3743325" cy="6570345"/>
+                      <a:ext cx="4117975" cy="6570345"/>
                     </a:xfrm>
                     <a:prstGeom prst="rect">
                       <a:avLst/>
@@ -45,15 +44,15 @@
         </w:drawing>
       </w:r>
       <w:r>
-        <w:t xml:space="preserve">                </w:t>
+        <w:t xml:space="preserve">            </w:t>
       </w:r>
       <w:r>
         <w:rPr>
           <w:noProof/>
         </w:rPr>
         <w:drawing>
-          <wp:inline distT="0" distB="0" distL="0" distR="0" wp14:anchorId="1D19823D" wp14:editId="5F559153">
-            <wp:extent cx="5176520" cy="4848998"/>
+          <wp:inline distT="0" distB="0" distL="0" distR="0" wp14:anchorId="1D19823D" wp14:editId="51FAF6B1">
+            <wp:extent cx="4706045" cy="4408290"/>
             <wp:effectExtent l="0" t="0" r="0" b="0"/>
             <wp:docPr id="2" name="Slika 1" descr="A screenshot of a computer&#10;&#10;Description automatically generated">
               <a:extLst xmlns:a="http://schemas.openxmlformats.org/drawingml/2006/main">
@@ -96,7 +95,7 @@
                   <pic:spPr bwMode="auto">
                     <a:xfrm>
                       <a:off x="0" y="0"/>
-                      <a:ext cx="5209092" cy="4879509"/>
+                      <a:ext cx="4749672" cy="4449157"/>
                     </a:xfrm>
                     <a:prstGeom prst="rect">
                       <a:avLst/>
@@ -115,15 +114,15 @@
     </w:p>
     <w:p>
       <w:pPr>
-        <w:ind w:hanging="1276"/>
+        <w:ind w:hanging="709"/>
       </w:pPr>
       <w:r>
         <w:lastRenderedPageBreak/>
         <w:drawing>
-          <wp:inline distT="0" distB="0" distL="0" distR="0" wp14:anchorId="7EA9B85B" wp14:editId="2D0305BC">
-            <wp:extent cx="10525559" cy="5115464"/>
-            <wp:effectExtent l="0" t="0" r="0" b="9525"/>
-            <wp:docPr id="1" name="Picture 1" descr="A screenshot of a computer&#10;&#10;Description automatically generated"/>
+          <wp:inline distT="0" distB="0" distL="0" distR="0" wp14:anchorId="79734A4C" wp14:editId="35B72A40">
+            <wp:extent cx="9867635" cy="4873924"/>
+            <wp:effectExtent l="0" t="0" r="635" b="3175"/>
+            <wp:docPr id="1667915455" name="Picture 1" descr="A screenshot of a computer&#10;&#10;Description automatically generated"/>
             <wp:cNvGraphicFramePr>
               <a:graphicFrameLocks xmlns:a="http://schemas.openxmlformats.org/drawingml/2006/main" noChangeAspect="1"/>
             </wp:cNvGraphicFramePr>
@@ -131,7 +130,7 @@
               <a:graphicData uri="http://schemas.openxmlformats.org/drawingml/2006/picture">
                 <pic:pic xmlns:pic="http://schemas.openxmlformats.org/drawingml/2006/picture">
                   <pic:nvPicPr>
-                    <pic:cNvPr id="1" name="Picture 1" descr="A screenshot of a computer&#10;&#10;Description automatically generated"/>
+                    <pic:cNvPr id="1667915455" name="Picture 1" descr="A screenshot of a computer&#10;&#10;Description automatically generated"/>
                     <pic:cNvPicPr/>
                   </pic:nvPicPr>
                   <pic:blipFill>
@@ -143,7 +142,7 @@
                   <pic:spPr>
                     <a:xfrm>
                       <a:off x="0" y="0"/>
-                      <a:ext cx="10549736" cy="5127214"/>
+                      <a:ext cx="9885268" cy="4882634"/>
                     </a:xfrm>
                     <a:prstGeom prst="rect">
                       <a:avLst/>
@@ -178,23 +177,15 @@
     </w:p>
     <w:p>
       <w:pPr>
-        <w:ind w:hanging="1276"/>
-      </w:pPr>
-      <w:r>
-        <w:br w:type="page"/>
-      </w:r>
-    </w:p>
-    <w:p>
-      <w:pPr>
-        <w:ind w:hanging="1276"/>
+        <w:ind w:hanging="567"/>
       </w:pPr>
       <w:r>
         <w:lastRenderedPageBreak/>
         <w:drawing>
-          <wp:inline distT="0" distB="0" distL="0" distR="0" wp14:anchorId="180BCFB3" wp14:editId="1A2EBE90">
-            <wp:extent cx="10452551" cy="6236898"/>
-            <wp:effectExtent l="0" t="0" r="6350" b="0"/>
-            <wp:docPr id="8" name="Picture 8" descr="A screenshot of a computer&#10;&#10;Description automatically generated"/>
+          <wp:inline distT="0" distB="0" distL="0" distR="0" wp14:anchorId="64F01885" wp14:editId="45CC7685">
+            <wp:extent cx="9609827" cy="5759446"/>
+            <wp:effectExtent l="0" t="0" r="0" b="0"/>
+            <wp:docPr id="687299990" name="Picture 1" descr="A screenshot of a computer&#10;&#10;Description automatically generated"/>
             <wp:cNvGraphicFramePr>
               <a:graphicFrameLocks xmlns:a="http://schemas.openxmlformats.org/drawingml/2006/main" noChangeAspect="1"/>
             </wp:cNvGraphicFramePr>
@@ -202,7 +193,7 @@
               <a:graphicData uri="http://schemas.openxmlformats.org/drawingml/2006/picture">
                 <pic:pic xmlns:pic="http://schemas.openxmlformats.org/drawingml/2006/picture">
                   <pic:nvPicPr>
-                    <pic:cNvPr id="8" name="Picture 8" descr="A screenshot of a computer&#10;&#10;Description automatically generated"/>
+                    <pic:cNvPr id="687299990" name="Picture 1" descr="A screenshot of a computer&#10;&#10;Description automatically generated"/>
                     <pic:cNvPicPr/>
                   </pic:nvPicPr>
                   <pic:blipFill>
@@ -214,7 +205,7 @@
                   <pic:spPr>
                     <a:xfrm>
                       <a:off x="0" y="0"/>
-                      <a:ext cx="10462168" cy="6242637"/>
+                      <a:ext cx="9625329" cy="5768737"/>
                     </a:xfrm>
                     <a:prstGeom prst="rect">
                       <a:avLst/>
@@ -234,15 +225,15 @@
     </w:p>
     <w:p>
       <w:pPr>
-        <w:ind w:hanging="1276"/>
+        <w:ind w:hanging="851"/>
       </w:pPr>
       <w:r>
         <w:lastRenderedPageBreak/>
         <w:drawing>
-          <wp:inline distT="0" distB="0" distL="0" distR="0" wp14:anchorId="29640F10" wp14:editId="31D2D478">
-            <wp:extent cx="10539440" cy="2277374"/>
+          <wp:inline distT="0" distB="0" distL="0" distR="0" wp14:anchorId="46C9A07F" wp14:editId="27639E8D">
+            <wp:extent cx="10123714" cy="2182483"/>
             <wp:effectExtent l="0" t="0" r="0" b="8890"/>
-            <wp:docPr id="9" name="Picture 9" descr="A screenshot of a computer&#10;&#10;Description automatically generated"/>
+            <wp:docPr id="1050507145" name="Picture 1" descr="A screenshot of a computer&#10;&#10;Description automatically generated"/>
             <wp:cNvGraphicFramePr>
               <a:graphicFrameLocks xmlns:a="http://schemas.openxmlformats.org/drawingml/2006/main" noChangeAspect="1"/>
             </wp:cNvGraphicFramePr>
@@ -250,7 +241,7 @@
               <a:graphicData uri="http://schemas.openxmlformats.org/drawingml/2006/picture">
                 <pic:pic xmlns:pic="http://schemas.openxmlformats.org/drawingml/2006/picture">
                   <pic:nvPicPr>
-                    <pic:cNvPr id="9" name="Picture 9" descr="A screenshot of a computer&#10;&#10;Description automatically generated"/>
+                    <pic:cNvPr id="1050507145" name="Picture 1" descr="A screenshot of a computer&#10;&#10;Description automatically generated"/>
                     <pic:cNvPicPr/>
                   </pic:nvPicPr>
                   <pic:blipFill>
@@ -262,7 +253,7 @@
                   <pic:spPr>
                     <a:xfrm>
                       <a:off x="0" y="0"/>
-                      <a:ext cx="10561087" cy="2282052"/>
+                      <a:ext cx="10163696" cy="2191102"/>
                     </a:xfrm>
                     <a:prstGeom prst="rect">
                       <a:avLst/>
@@ -282,14 +273,14 @@
     </w:p>
     <w:p>
       <w:pPr>
-        <w:ind w:hanging="1276"/>
+        <w:ind w:hanging="851"/>
       </w:pPr>
       <w:r>
         <w:drawing>
-          <wp:inline distT="0" distB="0" distL="0" distR="0" wp14:anchorId="5AEBB411" wp14:editId="0A8C8EE4">
-            <wp:extent cx="9877245" cy="3860194"/>
-            <wp:effectExtent l="0" t="0" r="0" b="6985"/>
-            <wp:docPr id="10" name="Picture 10" descr="A screenshot of a computer&#10;&#10;Description automatically generated"/>
+          <wp:inline distT="0" distB="0" distL="0" distR="0" wp14:anchorId="43CB8EFF" wp14:editId="0C77260A">
+            <wp:extent cx="9206235" cy="3605841"/>
+            <wp:effectExtent l="0" t="0" r="0" b="0"/>
+            <wp:docPr id="683054949" name="Picture 1" descr="A screenshot of a computer&#10;&#10;Description automatically generated"/>
             <wp:cNvGraphicFramePr>
               <a:graphicFrameLocks xmlns:a="http://schemas.openxmlformats.org/drawingml/2006/main" noChangeAspect="1"/>
             </wp:cNvGraphicFramePr>
@@ -297,7 +288,7 @@
               <a:graphicData uri="http://schemas.openxmlformats.org/drawingml/2006/picture">
                 <pic:pic xmlns:pic="http://schemas.openxmlformats.org/drawingml/2006/picture">
                   <pic:nvPicPr>
-                    <pic:cNvPr id="10" name="Picture 10" descr="A screenshot of a computer&#10;&#10;Description automatically generated"/>
+                    <pic:cNvPr id="683054949" name="Picture 1" descr="A screenshot of a computer&#10;&#10;Description automatically generated"/>
                     <pic:cNvPicPr/>
                   </pic:nvPicPr>
                   <pic:blipFill>
@@ -309,7 +300,7 @@
                   <pic:spPr>
                     <a:xfrm>
                       <a:off x="0" y="0"/>
-                      <a:ext cx="9945424" cy="3886840"/>
+                      <a:ext cx="9227287" cy="3614087"/>
                     </a:xfrm>
                     <a:prstGeom prst="rect">
                       <a:avLst/>
@@ -324,15 +315,15 @@
     </w:p>
     <w:p>
       <w:pPr>
-        <w:ind w:hanging="1276"/>
+        <w:ind w:hanging="851"/>
       </w:pPr>
       <w:r>
         <w:lastRenderedPageBreak/>
         <w:drawing>
-          <wp:inline distT="0" distB="0" distL="0" distR="0" wp14:anchorId="66F5AD0D" wp14:editId="1B3A7992">
-            <wp:extent cx="10520316" cy="1518249"/>
-            <wp:effectExtent l="0" t="0" r="0" b="6350"/>
-            <wp:docPr id="11" name="Picture 11" descr="A screenshot of a computer&#10;&#10;Description automatically generated"/>
+          <wp:inline distT="0" distB="0" distL="0" distR="0" wp14:anchorId="19C059EF" wp14:editId="7B131B14">
+            <wp:extent cx="9866366" cy="1449237"/>
+            <wp:effectExtent l="0" t="0" r="1905" b="0"/>
+            <wp:docPr id="1883008657" name="Picture 1" descr="A screenshot of a computer&#10;&#10;Description automatically generated"/>
             <wp:cNvGraphicFramePr>
               <a:graphicFrameLocks xmlns:a="http://schemas.openxmlformats.org/drawingml/2006/main" noChangeAspect="1"/>
             </wp:cNvGraphicFramePr>
@@ -340,7 +331,7 @@
               <a:graphicData uri="http://schemas.openxmlformats.org/drawingml/2006/picture">
                 <pic:pic xmlns:pic="http://schemas.openxmlformats.org/drawingml/2006/picture">
                   <pic:nvPicPr>
-                    <pic:cNvPr id="11" name="Picture 11" descr="A screenshot of a computer&#10;&#10;Description automatically generated"/>
+                    <pic:cNvPr id="1883008657" name="Picture 1" descr="A screenshot of a computer&#10;&#10;Description automatically generated"/>
                     <pic:cNvPicPr/>
                   </pic:nvPicPr>
                   <pic:blipFill>
@@ -352,7 +343,7 @@
                   <pic:spPr>
                     <a:xfrm>
                       <a:off x="0" y="0"/>
-                      <a:ext cx="10583695" cy="1527396"/>
+                      <a:ext cx="9898878" cy="1454013"/>
                     </a:xfrm>
                     <a:prstGeom prst="rect">
                       <a:avLst/>
@@ -372,14 +363,14 @@
     </w:p>
     <w:p>
       <w:pPr>
-        <w:ind w:hanging="1276"/>
+        <w:ind w:hanging="851"/>
       </w:pPr>
       <w:r>
         <w:drawing>
-          <wp:inline distT="0" distB="0" distL="0" distR="0" wp14:anchorId="3E0EE391" wp14:editId="588F9459">
-            <wp:extent cx="10006642" cy="2478080"/>
-            <wp:effectExtent l="0" t="0" r="0" b="0"/>
-            <wp:docPr id="12" name="Picture 12" descr="A screenshot of a computer&#10;&#10;Description automatically generated"/>
+          <wp:inline distT="0" distB="0" distL="0" distR="0" wp14:anchorId="078B900D" wp14:editId="09B4F8F3">
+            <wp:extent cx="9726485" cy="2484407"/>
+            <wp:effectExtent l="0" t="0" r="8255" b="0"/>
+            <wp:docPr id="1484236559" name="Picture 1" descr="A screenshot of a computer&#10;&#10;Description automatically generated"/>
             <wp:cNvGraphicFramePr>
               <a:graphicFrameLocks xmlns:a="http://schemas.openxmlformats.org/drawingml/2006/main" noChangeAspect="1"/>
             </wp:cNvGraphicFramePr>
@@ -387,7 +378,7 @@
               <a:graphicData uri="http://schemas.openxmlformats.org/drawingml/2006/picture">
                 <pic:pic xmlns:pic="http://schemas.openxmlformats.org/drawingml/2006/picture">
                   <pic:nvPicPr>
-                    <pic:cNvPr id="12" name="Picture 12" descr="A screenshot of a computer&#10;&#10;Description automatically generated"/>
+                    <pic:cNvPr id="1484236559" name="Picture 1" descr="A screenshot of a computer&#10;&#10;Description automatically generated"/>
                     <pic:cNvPicPr/>
                   </pic:nvPicPr>
                   <pic:blipFill>
@@ -399,7 +390,7 @@
                   <pic:spPr>
                     <a:xfrm>
                       <a:off x="0" y="0"/>
-                      <a:ext cx="10026601" cy="2483023"/>
+                      <a:ext cx="9735326" cy="2486665"/>
                     </a:xfrm>
                     <a:prstGeom prst="rect">
                       <a:avLst/>
@@ -416,12 +407,17 @@
       <w:pPr>
         <w:ind w:hanging="1276"/>
       </w:pPr>
+    </w:p>
+    <w:p>
+      <w:pPr>
+        <w:ind w:hanging="709"/>
+      </w:pPr>
       <w:r>
         <w:drawing>
-          <wp:inline distT="0" distB="0" distL="0" distR="0" wp14:anchorId="4DE9E1AF" wp14:editId="3E2056FE">
-            <wp:extent cx="10412125" cy="1518249"/>
-            <wp:effectExtent l="0" t="0" r="0" b="6350"/>
-            <wp:docPr id="13" name="Picture 13" descr="A screenshot of a computer&#10;&#10;Description automatically generated"/>
+          <wp:inline distT="0" distB="0" distL="0" distR="0" wp14:anchorId="780CFC6B" wp14:editId="4150876A">
+            <wp:extent cx="9963509" cy="1468486"/>
+            <wp:effectExtent l="0" t="0" r="0" b="0"/>
+            <wp:docPr id="1227859549" name="Picture 1" descr="A screenshot of a computer&#10;&#10;Description automatically generated"/>
             <wp:cNvGraphicFramePr>
               <a:graphicFrameLocks xmlns:a="http://schemas.openxmlformats.org/drawingml/2006/main" noChangeAspect="1"/>
             </wp:cNvGraphicFramePr>
@@ -429,7 +425,7 @@
               <a:graphicData uri="http://schemas.openxmlformats.org/drawingml/2006/picture">
                 <pic:pic xmlns:pic="http://schemas.openxmlformats.org/drawingml/2006/picture">
                   <pic:nvPicPr>
-                    <pic:cNvPr id="13" name="Picture 13" descr="A screenshot of a computer&#10;&#10;Description automatically generated"/>
+                    <pic:cNvPr id="1227859549" name="Picture 1" descr="A screenshot of a computer&#10;&#10;Description automatically generated"/>
                     <pic:cNvPicPr/>
                   </pic:nvPicPr>
                   <pic:blipFill>
@@ -441,7 +437,7 @@
                   <pic:spPr>
                     <a:xfrm>
                       <a:off x="0" y="0"/>
-                      <a:ext cx="10427932" cy="1520554"/>
+                      <a:ext cx="10041242" cy="1479943"/>
                     </a:xfrm>
                     <a:prstGeom prst="rect">
                       <a:avLst/>
@@ -456,20 +452,15 @@
     </w:p>
     <w:p>
       <w:pPr>
-        <w:ind w:hanging="1276"/>
-      </w:pPr>
-    </w:p>
-    <w:p>
-      <w:pPr>
-        <w:ind w:hanging="1276"/>
+        <w:ind w:hanging="851"/>
       </w:pPr>
       <w:r>
         <w:lastRenderedPageBreak/>
         <w:drawing>
-          <wp:inline distT="0" distB="0" distL="0" distR="0" wp14:anchorId="4AFC516D" wp14:editId="09B4226A">
-            <wp:extent cx="10443565" cy="2113472"/>
-            <wp:effectExtent l="0" t="0" r="0" b="1270"/>
-            <wp:docPr id="14" name="Picture 14" descr="A screenshot of a computer&#10;&#10;Description automatically generated"/>
+          <wp:inline distT="0" distB="0" distL="0" distR="0" wp14:anchorId="592743D7" wp14:editId="054917A7">
+            <wp:extent cx="9948398" cy="5244860"/>
+            <wp:effectExtent l="0" t="0" r="0" b="0"/>
+            <wp:docPr id="380275431" name="Picture 1" descr="A screenshot of a computer program&#10;&#10;Description automatically generated"/>
             <wp:cNvGraphicFramePr>
               <a:graphicFrameLocks xmlns:a="http://schemas.openxmlformats.org/drawingml/2006/main" noChangeAspect="1"/>
             </wp:cNvGraphicFramePr>
@@ -477,7 +468,7 @@
               <a:graphicData uri="http://schemas.openxmlformats.org/drawingml/2006/picture">
                 <pic:pic xmlns:pic="http://schemas.openxmlformats.org/drawingml/2006/picture">
                   <pic:nvPicPr>
-                    <pic:cNvPr id="14" name="Picture 14" descr="A screenshot of a computer&#10;&#10;Description automatically generated"/>
+                    <pic:cNvPr id="380275431" name="Picture 1" descr="A screenshot of a computer program&#10;&#10;Description automatically generated"/>
                     <pic:cNvPicPr/>
                   </pic:nvPicPr>
                   <pic:blipFill>
@@ -489,7 +480,7 @@
                   <pic:spPr>
                     <a:xfrm>
                       <a:off x="0" y="0"/>
-                      <a:ext cx="10456271" cy="2116043"/>
+                      <a:ext cx="9964019" cy="5253096"/>
                     </a:xfrm>
                     <a:prstGeom prst="rect">
                       <a:avLst/>
@@ -511,47 +502,15 @@
       <w:pPr>
         <w:ind w:hanging="1276"/>
       </w:pPr>
-      <w:r>
-        <w:drawing>
-          <wp:inline distT="0" distB="0" distL="0" distR="0" wp14:anchorId="570B1AA7" wp14:editId="676B35A0">
-            <wp:extent cx="10516845" cy="3579963"/>
-            <wp:effectExtent l="0" t="0" r="0" b="1905"/>
-            <wp:docPr id="15" name="Picture 15" descr="A screenshot of a computer&#10;&#10;Description automatically generated"/>
-            <wp:cNvGraphicFramePr>
-              <a:graphicFrameLocks xmlns:a="http://schemas.openxmlformats.org/drawingml/2006/main" noChangeAspect="1"/>
-            </wp:cNvGraphicFramePr>
-            <a:graphic xmlns:a="http://schemas.openxmlformats.org/drawingml/2006/main">
-              <a:graphicData uri="http://schemas.openxmlformats.org/drawingml/2006/picture">
-                <pic:pic xmlns:pic="http://schemas.openxmlformats.org/drawingml/2006/picture">
-                  <pic:nvPicPr>
-                    <pic:cNvPr id="15" name="Picture 15" descr="A screenshot of a computer&#10;&#10;Description automatically generated"/>
-                    <pic:cNvPicPr/>
-                  </pic:nvPicPr>
-                  <pic:blipFill>
-                    <a:blip r:embed="rId14"/>
-                    <a:stretch>
-                      <a:fillRect/>
-                    </a:stretch>
-                  </pic:blipFill>
-                  <pic:spPr>
-                    <a:xfrm>
-                      <a:off x="0" y="0"/>
-                      <a:ext cx="10534115" cy="3585842"/>
-                    </a:xfrm>
-                    <a:prstGeom prst="rect">
-                      <a:avLst/>
-                    </a:prstGeom>
-                  </pic:spPr>
-                </pic:pic>
-              </a:graphicData>
-            </a:graphic>
-          </wp:inline>
-        </w:drawing>
-      </w:r>
+    </w:p>
+    <w:p>
+      <w:pPr>
+        <w:ind w:hanging="1276"/>
+      </w:pPr>
     </w:p>
     <w:sectPr>
       <w:pgSz w:w="16838" w:h="11906" w:orient="landscape"/>
-      <w:pgMar w:top="142" w:right="1417" w:bottom="1417" w:left="1417" w:header="708" w:footer="708" w:gutter="0"/>
+      <w:pgMar w:top="709" w:right="1417" w:bottom="1417" w:left="1417" w:header="708" w:footer="708" w:gutter="0"/>
       <w:cols w:space="708"/>
       <w:docGrid w:linePitch="360"/>
     </w:sectPr>

</xml_diff>